<commit_message>
Mapeamento RDNS Organization  Organization BR IPS
</commit_message>
<xml_diff>
--- a/Connectahton/ExemplosRNDSConnecthaton/PacientesExemplo.docx
+++ b/Connectahton/ExemplosRNDSConnecthaton/PacientesExemplo.docx
@@ -328,6 +328,56 @@
       </w:r>
       <w:proofErr w:type="gramEnd"/>
     </w:p>
+    <w:p>
+      <w:pPr>
+        <w:rPr>
+          <w:lang w:val="pt-BR"/>
+        </w:rPr>
+      </w:pPr>
+    </w:p>
+    <w:p>
+      <w:pPr>
+        <w:spacing w:line="360" w:lineRule="auto"/>
+        <w:rPr>
+          <w:rFonts w:cstheme="minorHAnsi"/>
+          <w:color w:val="212B32"/>
+          <w:lang w:val="en-US" w:eastAsia="pt-BR"/>
+        </w:rPr>
+      </w:pPr>
+      <w:r>
+        <w:rPr>
+          <w:rFonts w:cstheme="minorHAnsi"/>
+          <w:color w:val="212B32"/>
+          <w:lang w:eastAsia="pt-BR"/>
+        </w:rPr>
+        <w:t>Atenolol 50mg tablets</w:t>
+      </w:r>
+      <w:r>
+        <w:rPr>
+          <w:rFonts w:cstheme="minorHAnsi"/>
+          <w:color w:val="212B32"/>
+          <w:lang w:val="en-US" w:eastAsia="pt-BR"/>
+        </w:rPr>
+        <w:t xml:space="preserve">  via: oral    1 tablet once a day</w:t>
+      </w:r>
+    </w:p>
+    <w:p>
+      <w:pPr>
+        <w:spacing w:line="360" w:lineRule="auto"/>
+        <w:rPr>
+          <w:rFonts w:cstheme="minorHAnsi"/>
+          <w:color w:val="202122"/>
+          <w:lang w:eastAsia="pt-BR"/>
+        </w:rPr>
+      </w:pPr>
+      <w:r>
+        <w:rPr>
+          <w:rFonts w:cstheme="minorHAnsi"/>
+        </w:rPr>
+        <w:t xml:space="preserve">Código ATC: C07AB03 </w:t>
+      </w:r>
+    </w:p>
+    <w:p/>
     <w:p>
       <w:pPr>
         <w:pBdr>
@@ -616,6 +666,7 @@
         <w:rPr>
           <w:lang w:val="en-US"/>
         </w:rPr>
+        <w:lastRenderedPageBreak/>
         <w:t xml:space="preserve">E46 - </w:t>
       </w:r>
     </w:p>
@@ -644,37 +695,128 @@
         <w:rPr>
           <w:lang w:val="en-US"/>
         </w:rPr>
-        <w:t xml:space="preserve"> Aline</w:t>
-      </w:r>
-    </w:p>
-    <w:p>
-      <w:pPr>
+        <w:t xml:space="preserve"> </w:t>
+      </w:r>
+      <w:r>
         <w:rPr>
           <w:lang w:val="en-US"/>
         </w:rPr>
-      </w:pPr>
-      <w:proofErr w:type="spellStart"/>
-      <w:r>
-        <w:rPr>
+        <w:t xml:space="preserve">   </w:t>
+      </w:r>
+    </w:p>
+    <w:p>
+      <w:pPr>
+        <w:spacing w:line="360" w:lineRule="auto"/>
+        <w:rPr>
+          <w:rFonts w:cstheme="minorHAnsi"/>
+          <w:color w:val="212B32"/>
+          <w:lang w:val="en-US" w:eastAsia="pt-BR"/>
+        </w:rPr>
+      </w:pPr>
+      <w:r>
+        <w:rPr>
+          <w:rFonts w:cstheme="minorHAnsi"/>
+          <w:color w:val="212B32"/>
+          <w:lang w:val="en-US" w:eastAsia="pt-BR"/>
+        </w:rPr>
+        <w:t>Ceftriaxone 250mg powder for solution for injection vials</w:t>
+      </w:r>
+    </w:p>
+    <w:p>
+      <w:pPr>
+        <w:spacing w:line="360" w:lineRule="auto"/>
+        <w:rPr>
+          <w:rFonts w:cstheme="minorHAnsi"/>
+          <w:color w:val="212529"/>
+          <w:shd w:val="clear" w:color="auto" w:fill="FFFFFF"/>
           <w:lang w:val="en-US"/>
         </w:rPr>
-        <w:t>Alergias</w:t>
-      </w:r>
-      <w:proofErr w:type="spellEnd"/>
-      <w:r>
-        <w:rPr>
+      </w:pPr>
+      <w:r>
+        <w:rPr>
+          <w:rFonts w:cstheme="minorHAnsi"/>
+          <w:color w:val="212529"/>
+          <w:shd w:val="clear" w:color="auto" w:fill="FFFFFF"/>
+        </w:rPr>
+        <w:t xml:space="preserve">Dose: </w:t>
+      </w:r>
+      <w:r>
+        <w:rPr>
+          <w:rFonts w:cstheme="minorHAnsi"/>
+          <w:color w:val="212529"/>
+          <w:shd w:val="clear" w:color="auto" w:fill="FFFFFF"/>
           <w:lang w:val="en-US"/>
         </w:rPr>
-        <w:t xml:space="preserve"> – </w:t>
-      </w:r>
-      <w:proofErr w:type="spellStart"/>
-      <w:r>
-        <w:rPr>
+        <w:t xml:space="preserve">1 g </w:t>
+      </w:r>
+      <w:r>
+        <w:rPr>
+          <w:rFonts w:cstheme="minorHAnsi"/>
+          <w:color w:val="212529"/>
+          <w:shd w:val="clear" w:color="auto" w:fill="FFFFFF"/>
           <w:lang w:val="en-US"/>
         </w:rPr>
-        <w:t>Joice</w:t>
-      </w:r>
-      <w:proofErr w:type="spellEnd"/>
+        <w:t xml:space="preserve"> via: </w:t>
+      </w:r>
+      <w:r>
+        <w:rPr>
+          <w:rFonts w:cstheme="minorHAnsi"/>
+          <w:color w:val="212529"/>
+          <w:shd w:val="clear" w:color="auto" w:fill="FFFFFF"/>
+          <w:lang w:val="en-US"/>
+        </w:rPr>
+        <w:t>EV once a day</w:t>
+      </w:r>
+    </w:p>
+    <w:p>
+      <w:pPr>
+        <w:rPr>
+          <w:rFonts w:cstheme="minorHAnsi"/>
+          <w:color w:val="212529"/>
+          <w:shd w:val="clear" w:color="auto" w:fill="FFFFFF"/>
+          <w:lang w:val="pt-BR"/>
+        </w:rPr>
+      </w:pPr>
+      <w:r>
+        <w:rPr>
+          <w:rFonts w:cstheme="minorHAnsi"/>
+          <w:color w:val="212529"/>
+          <w:shd w:val="clear" w:color="auto" w:fill="FFFFFF"/>
+        </w:rPr>
+        <w:t>Código ATC: J01DD04</w:t>
+      </w:r>
+      <w:r>
+        <w:rPr>
+          <w:rFonts w:cstheme="minorHAnsi"/>
+          <w:color w:val="212529"/>
+          <w:shd w:val="clear" w:color="auto" w:fill="FFFFFF"/>
+          <w:lang w:val="pt-BR"/>
+        </w:rPr>
+        <w:t xml:space="preserve">   </w:t>
+      </w:r>
+    </w:p>
+    <w:p>
+      <w:pPr>
+        <w:rPr>
+          <w:rFonts w:cstheme="minorHAnsi"/>
+          <w:color w:val="212529"/>
+          <w:shd w:val="clear" w:color="auto" w:fill="FFFFFF"/>
+          <w:lang w:val="pt-BR"/>
+        </w:rPr>
+      </w:pPr>
+    </w:p>
+    <w:p>
+      <w:pPr>
+        <w:rPr>
+          <w:lang w:val="pt-BR"/>
+        </w:rPr>
+      </w:pPr>
+      <w:r>
+        <w:rPr>
+          <w:lang w:val="pt-BR"/>
+        </w:rPr>
+        <w:t>Alergias – Joice</w:t>
+      </w:r>
     </w:p>
     <w:p>
       <w:pPr>
@@ -682,41 +824,41 @@
           <w:bottom w:val="single" w:sz="12" w:space="1" w:color="auto"/>
         </w:pBdr>
         <w:rPr>
-          <w:lang w:val="en-US"/>
-        </w:rPr>
-      </w:pPr>
-    </w:p>
-    <w:p>
-      <w:pPr>
-        <w:rPr>
-          <w:lang w:val="en-US"/>
+          <w:lang w:val="pt-BR"/>
+        </w:rPr>
+      </w:pPr>
+    </w:p>
+    <w:p>
+      <w:pPr>
+        <w:rPr>
+          <w:lang w:val="pt-BR"/>
         </w:rPr>
       </w:pPr>
       <w:proofErr w:type="spellStart"/>
       <w:r>
         <w:rPr>
-          <w:lang w:val="en-US"/>
+          <w:lang w:val="pt-BR"/>
         </w:rPr>
         <w:t>PAciente</w:t>
       </w:r>
       <w:proofErr w:type="spellEnd"/>
       <w:r>
         <w:rPr>
-          <w:lang w:val="en-US"/>
+          <w:lang w:val="pt-BR"/>
         </w:rPr>
         <w:t xml:space="preserve"> 3 </w:t>
       </w:r>
       <w:proofErr w:type="gramStart"/>
       <w:r>
         <w:rPr>
-          <w:lang w:val="en-US"/>
+          <w:lang w:val="pt-BR"/>
         </w:rPr>
         <w:t xml:space="preserve">-  </w:t>
       </w:r>
       <w:proofErr w:type="spellStart"/>
       <w:r>
         <w:rPr>
-          <w:lang w:val="en-US"/>
+          <w:lang w:val="pt-BR"/>
         </w:rPr>
         <w:t>Cidimar</w:t>
       </w:r>
@@ -724,31 +866,60 @@
       <w:proofErr w:type="gramEnd"/>
       <w:r>
         <w:rPr>
+          <w:lang w:val="pt-BR"/>
+        </w:rPr>
+        <w:t xml:space="preserve"> Andrade </w:t>
+      </w:r>
+      <w:proofErr w:type="spellStart"/>
+      <w:r>
+        <w:rPr>
+          <w:lang w:val="pt-BR"/>
+        </w:rPr>
+        <w:t>Yakamoto</w:t>
+      </w:r>
+      <w:proofErr w:type="spellEnd"/>
+    </w:p>
+    <w:p>
+      <w:pPr>
+        <w:rPr>
           <w:lang w:val="en-US"/>
         </w:rPr>
-        <w:t xml:space="preserve"> Andrade </w:t>
-      </w:r>
+      </w:pPr>
+      <w:r>
+        <w:rPr>
+          <w:lang w:val="en-US"/>
+        </w:rPr>
+        <w:t>DN 20/07/1963</w:t>
+      </w:r>
+    </w:p>
+    <w:p>
+      <w:pPr>
+        <w:rPr>
+          <w:lang w:val="en-US"/>
+        </w:rPr>
+      </w:pPr>
       <w:proofErr w:type="spellStart"/>
       <w:r>
         <w:rPr>
           <w:lang w:val="en-US"/>
         </w:rPr>
-        <w:t>Yakamoto</w:t>
+        <w:t>Sexo</w:t>
       </w:r>
       <w:proofErr w:type="spellEnd"/>
-    </w:p>
-    <w:p>
-      <w:pPr>
+      <w:r>
         <w:rPr>
           <w:lang w:val="en-US"/>
         </w:rPr>
-      </w:pPr>
+        <w:t xml:space="preserve"> </w:t>
+      </w:r>
+      <w:proofErr w:type="spellStart"/>
       <w:r>
         <w:rPr>
           <w:lang w:val="en-US"/>
         </w:rPr>
-        <w:t>DN 20/07/1963</w:t>
-      </w:r>
+        <w:t>Masc</w:t>
+      </w:r>
+      <w:proofErr w:type="spellEnd"/>
     </w:p>
     <w:p>
       <w:pPr>
@@ -756,522 +927,614 @@
           <w:lang w:val="en-US"/>
         </w:rPr>
       </w:pPr>
+      <w:r>
+        <w:rPr>
+          <w:lang w:val="en-US"/>
+        </w:rPr>
+        <w:t xml:space="preserve">CPF </w:t>
+      </w:r>
       <w:proofErr w:type="spellStart"/>
       <w:r>
         <w:rPr>
           <w:lang w:val="en-US"/>
         </w:rPr>
-        <w:t>Sexo</w:t>
+        <w:t>criar</w:t>
       </w:r>
       <w:proofErr w:type="spellEnd"/>
-      <w:r>
+    </w:p>
+    <w:p>
+      <w:pPr>
         <w:rPr>
           <w:lang w:val="en-US"/>
         </w:rPr>
+      </w:pPr>
+      <w:r>
+        <w:rPr>
+          <w:lang w:val="en-US"/>
+        </w:rPr>
+        <w:t>CNS 73445689323456876</w:t>
+      </w:r>
+    </w:p>
+    <w:p>
+      <w:pPr>
+        <w:rPr>
+          <w:lang w:val="en-US"/>
+        </w:rPr>
+      </w:pPr>
+    </w:p>
+    <w:p>
+      <w:pPr>
+        <w:rPr>
+          <w:lang w:val="pt-BR"/>
+        </w:rPr>
+      </w:pPr>
+      <w:r>
+        <w:rPr>
+          <w:lang w:val="pt-BR"/>
+        </w:rPr>
+        <w:t xml:space="preserve">Estabelecimento </w:t>
+      </w:r>
+      <w:r>
+        <w:rPr>
+          <w:lang w:val="pt-BR"/>
+        </w:rPr>
+        <w:t>UBS INDIANOPOLIS SIGMUND FREUD</w:t>
+      </w:r>
+    </w:p>
+    <w:p>
+      <w:pPr>
+        <w:rPr>
+          <w:lang w:val="pt-BR"/>
+        </w:rPr>
+      </w:pPr>
+      <w:r>
+        <w:rPr>
+          <w:lang w:val="pt-BR"/>
+        </w:rPr>
+        <w:t xml:space="preserve">CNES – </w:t>
+      </w:r>
+      <w:r>
+        <w:rPr>
+          <w:lang w:val="pt-BR"/>
+        </w:rPr>
+        <w:t>2788578</w:t>
+      </w:r>
+    </w:p>
+    <w:p>
+      <w:pPr>
+        <w:rPr>
+          <w:lang w:val="pt-BR"/>
+        </w:rPr>
+      </w:pPr>
+      <w:r>
+        <w:rPr>
+          <w:lang w:val="pt-BR"/>
+        </w:rPr>
+        <w:t>AV DOS CARINAS</w:t>
+      </w:r>
+      <w:r>
+        <w:rPr>
+          <w:lang w:val="pt-BR"/>
+        </w:rPr>
+        <w:t xml:space="preserve"> 525 SÃO PAULO SP </w:t>
+      </w:r>
+      <w:r>
+        <w:rPr>
+          <w:lang w:val="pt-BR"/>
+        </w:rPr>
+        <w:t>04086-011</w:t>
+      </w:r>
+      <w:r>
+        <w:rPr>
+          <w:lang w:val="pt-BR"/>
+        </w:rPr>
+        <w:t xml:space="preserve"> – BR</w:t>
+      </w:r>
+    </w:p>
+    <w:p>
+      <w:pPr>
+        <w:rPr>
+          <w:lang w:val="pt-BR"/>
+        </w:rPr>
+      </w:pPr>
+      <w:r>
+        <w:rPr>
+          <w:lang w:val="pt-BR"/>
+        </w:rPr>
+        <w:t>(11)5054-2705</w:t>
+      </w:r>
+    </w:p>
+    <w:p>
+      <w:pPr>
+        <w:rPr>
+          <w:lang w:val="pt-BR"/>
+        </w:rPr>
+      </w:pPr>
+    </w:p>
+    <w:p>
+      <w:pPr>
+        <w:rPr>
+          <w:lang w:val="pt-BR"/>
+        </w:rPr>
+      </w:pPr>
+    </w:p>
+    <w:p>
+      <w:pPr>
+        <w:spacing w:after="0"/>
+      </w:pPr>
+      <w:proofErr w:type="gramStart"/>
+      <w:r>
+        <w:rPr>
+          <w:lang w:val="pt-BR"/>
+        </w:rPr>
+        <w:t>CID  E11.9</w:t>
+      </w:r>
+      <w:proofErr w:type="gramEnd"/>
+      <w:r>
+        <w:rPr>
+          <w:lang w:val="pt-BR"/>
+        </w:rPr>
+        <w:t xml:space="preserve"> - </w:t>
+      </w:r>
+      <w:r>
+        <w:rPr>
+          <w:lang w:val="pt-BR"/>
+        </w:rPr>
         <w:t xml:space="preserve"> </w:t>
       </w:r>
+      <w:r>
+        <w:t>Type 2 diabetes mellitus</w:t>
+      </w:r>
+      <w:r>
+        <w:t xml:space="preserve"> </w:t>
+      </w:r>
+    </w:p>
+    <w:p>
+      <w:pPr>
+        <w:spacing w:after="0"/>
+      </w:pPr>
+      <w:r>
+        <w:t xml:space="preserve">E66.0 - </w:t>
+      </w:r>
+      <w:r>
+        <w:t>Obesity due to excess calories</w:t>
+      </w:r>
+    </w:p>
+    <w:p>
+      <w:pPr>
+        <w:spacing w:after="0"/>
+      </w:pPr>
+    </w:p>
+    <w:p>
+      <w:pPr>
+        <w:spacing w:after="0"/>
+      </w:pPr>
+    </w:p>
+    <w:p>
+      <w:pPr>
+        <w:spacing w:after="0"/>
+      </w:pPr>
+      <w:r>
+        <w:t xml:space="preserve">Medicacao – </w:t>
+      </w:r>
+    </w:p>
+    <w:p>
+      <w:pPr>
+        <w:spacing w:after="0"/>
+      </w:pPr>
+    </w:p>
+    <w:p>
+      <w:pPr>
+        <w:spacing w:line="360" w:lineRule="auto"/>
+        <w:rPr>
+          <w:rFonts w:cstheme="minorHAnsi"/>
+          <w:color w:val="212B32"/>
+          <w:lang w:val="en-US" w:eastAsia="pt-BR"/>
+        </w:rPr>
+      </w:pPr>
+      <w:r>
+        <w:rPr>
+          <w:rFonts w:cstheme="minorHAnsi"/>
+          <w:color w:val="212B32"/>
+          <w:lang w:val="en-US" w:eastAsia="pt-BR"/>
+        </w:rPr>
+        <w:t xml:space="preserve">Linagliptin 2.5mg / Metformin 1g tablets  </w:t>
+      </w:r>
+      <w:r>
+        <w:rPr>
+          <w:rFonts w:cstheme="minorHAnsi"/>
+          <w:color w:val="212B32"/>
+          <w:lang w:val="en-US" w:eastAsia="pt-BR"/>
+        </w:rPr>
+        <w:t xml:space="preserve"> oral   2</w:t>
+      </w:r>
+      <w:r>
+        <w:rPr>
+          <w:rFonts w:cstheme="minorHAnsi"/>
+          <w:color w:val="212B32"/>
+          <w:lang w:val="en-US" w:eastAsia="pt-BR"/>
+        </w:rPr>
+        <w:t xml:space="preserve"> </w:t>
+      </w:r>
+      <w:r>
+        <w:rPr>
+          <w:rFonts w:cstheme="minorHAnsi"/>
+          <w:color w:val="212B32"/>
+          <w:lang w:val="en-US" w:eastAsia="pt-BR"/>
+        </w:rPr>
+        <w:t xml:space="preserve">X a </w:t>
+      </w:r>
+      <w:proofErr w:type="gramStart"/>
+      <w:r>
+        <w:rPr>
+          <w:rFonts w:cstheme="minorHAnsi"/>
+          <w:color w:val="212B32"/>
+          <w:lang w:val="en-US" w:eastAsia="pt-BR"/>
+        </w:rPr>
+        <w:t>day</w:t>
+      </w:r>
+      <w:proofErr w:type="gramEnd"/>
+      <w:r>
+        <w:rPr>
+          <w:rFonts w:cstheme="minorHAnsi"/>
+          <w:color w:val="212B32"/>
+          <w:lang w:val="en-US" w:eastAsia="pt-BR"/>
+        </w:rPr>
+        <w:t xml:space="preserve"> </w:t>
+      </w:r>
+    </w:p>
+    <w:p>
+      <w:pPr>
+        <w:spacing w:line="360" w:lineRule="auto"/>
+        <w:rPr>
+          <w:rFonts w:cstheme="minorHAnsi"/>
+          <w:color w:val="212B32"/>
+          <w:lang w:eastAsia="pt-BR"/>
+        </w:rPr>
+      </w:pPr>
+      <w:r>
+        <w:rPr>
+          <w:rFonts w:cstheme="minorHAnsi"/>
+          <w:color w:val="212B32"/>
+          <w:lang w:eastAsia="pt-BR"/>
+        </w:rPr>
+        <w:t>Código ATC: A10BD11</w:t>
+      </w:r>
+    </w:p>
+    <w:p>
+      <w:pPr>
+        <w:spacing w:after="0"/>
+      </w:pPr>
+      <w:r>
+        <w:t>ALergia – Joice</w:t>
+      </w:r>
+    </w:p>
+    <w:p>
+      <w:pPr>
+        <w:spacing w:after="0"/>
+      </w:pPr>
+    </w:p>
+    <w:p>
+      <w:pPr>
+        <w:spacing w:after="0"/>
+        <w:rPr>
+          <w:lang w:val="pt-BR"/>
+        </w:rPr>
+      </w:pPr>
+      <w:r>
+        <w:rPr>
+          <w:lang w:val="pt-BR"/>
+        </w:rPr>
+        <w:t>______________________</w:t>
+      </w:r>
+    </w:p>
+    <w:p>
+      <w:pPr>
+        <w:rPr>
+          <w:lang w:val="pt-BR"/>
+        </w:rPr>
+      </w:pPr>
+    </w:p>
+    <w:p>
+      <w:pPr>
+        <w:rPr>
+          <w:lang w:val="pt-BR"/>
+        </w:rPr>
+      </w:pPr>
+      <w:r>
+        <w:rPr>
+          <w:lang w:val="pt-BR"/>
+        </w:rPr>
+        <w:t>Paciente 4 – Fernanda Lima Alves</w:t>
+      </w:r>
+    </w:p>
+    <w:p>
+      <w:pPr>
+        <w:rPr>
+          <w:lang w:val="en-US"/>
+        </w:rPr>
+      </w:pPr>
+      <w:r>
+        <w:rPr>
+          <w:lang w:val="en-US"/>
+        </w:rPr>
+        <w:t>16/02/1987</w:t>
+      </w:r>
+    </w:p>
+    <w:p>
+      <w:pPr>
+        <w:rPr>
+          <w:lang w:val="pt-BR"/>
+        </w:rPr>
+      </w:pPr>
       <w:proofErr w:type="spellStart"/>
       <w:r>
         <w:rPr>
-          <w:lang w:val="en-US"/>
-        </w:rPr>
-        <w:t>Masc</w:t>
+          <w:lang w:val="pt-BR"/>
+        </w:rPr>
+        <w:lastRenderedPageBreak/>
+        <w:t>Fem</w:t>
       </w:r>
       <w:proofErr w:type="spellEnd"/>
     </w:p>
     <w:p>
       <w:pPr>
         <w:rPr>
-          <w:lang w:val="en-US"/>
-        </w:rPr>
-      </w:pPr>
-      <w:r>
-        <w:rPr>
-          <w:lang w:val="en-US"/>
-        </w:rPr>
-        <w:t xml:space="preserve">CPF </w:t>
+          <w:lang w:val="pt-BR"/>
+        </w:rPr>
+      </w:pPr>
+      <w:r>
+        <w:rPr>
+          <w:lang w:val="pt-BR"/>
+        </w:rPr>
+        <w:t>CPF – criar</w:t>
+      </w:r>
+    </w:p>
+    <w:p>
+      <w:pPr>
+        <w:rPr>
+          <w:lang w:val="pt-BR"/>
+        </w:rPr>
+      </w:pPr>
+    </w:p>
+    <w:p>
+      <w:pPr>
+        <w:rPr>
+          <w:lang w:val="pt-BR"/>
+        </w:rPr>
+      </w:pPr>
+      <w:r>
+        <w:rPr>
+          <w:lang w:val="pt-BR"/>
+        </w:rPr>
+        <w:t xml:space="preserve">Estabelecimento </w:t>
+      </w:r>
+      <w:proofErr w:type="gramStart"/>
+      <w:r>
+        <w:rPr>
+          <w:lang w:val="pt-BR"/>
+        </w:rPr>
+        <w:t>CLINICA</w:t>
+      </w:r>
+      <w:proofErr w:type="gramEnd"/>
+      <w:r>
+        <w:rPr>
+          <w:lang w:val="pt-BR"/>
+        </w:rPr>
+        <w:t xml:space="preserve"> DE ENDOCRINO SILVANA SOUZA QUEIROZ</w:t>
+      </w:r>
+    </w:p>
+    <w:p>
+      <w:pPr>
+        <w:rPr>
+          <w:lang w:val="pt-BR"/>
+        </w:rPr>
+      </w:pPr>
+      <w:r>
+        <w:rPr>
+          <w:lang w:val="pt-BR"/>
+        </w:rPr>
+        <w:t xml:space="preserve">CNES </w:t>
+      </w:r>
+      <w:r>
+        <w:rPr>
+          <w:lang w:val="pt-BR"/>
+        </w:rPr>
+        <w:t>3188434</w:t>
+      </w:r>
+    </w:p>
+    <w:p>
+      <w:pPr>
+        <w:rPr>
+          <w:lang w:val="pt-BR"/>
+        </w:rPr>
+      </w:pPr>
+      <w:r>
+        <w:rPr>
+          <w:lang w:val="pt-BR"/>
+        </w:rPr>
+        <w:t xml:space="preserve">CNPJ </w:t>
+      </w:r>
+      <w:r>
+        <w:rPr>
+          <w:lang w:val="pt-BR"/>
+        </w:rPr>
+        <w:t>04.879.194/0001-06</w:t>
+      </w:r>
+    </w:p>
+    <w:p>
+      <w:pPr>
+        <w:rPr>
+          <w:lang w:val="pt-BR"/>
+        </w:rPr>
+      </w:pPr>
+    </w:p>
+    <w:p>
+      <w:pPr>
+        <w:rPr>
+          <w:lang w:val="pt-BR"/>
+        </w:rPr>
+      </w:pPr>
+      <w:r>
+        <w:rPr>
+          <w:lang w:val="pt-BR"/>
+        </w:rPr>
+        <w:t>RUA JOSE JANARELLI</w:t>
+      </w:r>
+      <w:r>
+        <w:rPr>
+          <w:lang w:val="pt-BR"/>
+        </w:rPr>
+        <w:t xml:space="preserve"> 199 </w:t>
       </w:r>
       <w:proofErr w:type="spellStart"/>
       <w:r>
         <w:rPr>
-          <w:lang w:val="en-US"/>
-        </w:rPr>
-        <w:t>criar</w:t>
+          <w:lang w:val="pt-BR"/>
+        </w:rPr>
+        <w:t>conj</w:t>
       </w:r>
       <w:proofErr w:type="spellEnd"/>
-    </w:p>
-    <w:p>
-      <w:pPr>
-        <w:rPr>
-          <w:lang w:val="en-US"/>
-        </w:rPr>
-      </w:pPr>
-      <w:r>
-        <w:rPr>
-          <w:lang w:val="en-US"/>
-        </w:rPr>
-        <w:t>CNS 73445689323456876</w:t>
-      </w:r>
-    </w:p>
-    <w:p>
-      <w:pPr>
-        <w:rPr>
-          <w:lang w:val="en-US"/>
-        </w:rPr>
-      </w:pPr>
-    </w:p>
-    <w:p>
-      <w:pPr>
-        <w:rPr>
-          <w:lang w:val="pt-BR"/>
-        </w:rPr>
-      </w:pPr>
-      <w:r>
-        <w:rPr>
-          <w:lang w:val="pt-BR"/>
-        </w:rPr>
-        <w:t xml:space="preserve">Estabelecimento </w:t>
-      </w:r>
-      <w:r>
-        <w:rPr>
-          <w:lang w:val="pt-BR"/>
-        </w:rPr>
-        <w:t>UBS INDIANOPOLIS SIGMUND FREUD</w:t>
-      </w:r>
-    </w:p>
-    <w:p>
-      <w:pPr>
-        <w:rPr>
-          <w:lang w:val="pt-BR"/>
-        </w:rPr>
-      </w:pPr>
-      <w:r>
-        <w:rPr>
-          <w:lang w:val="pt-BR"/>
-        </w:rPr>
-        <w:t xml:space="preserve">CNES – </w:t>
-      </w:r>
-      <w:r>
-        <w:rPr>
-          <w:lang w:val="pt-BR"/>
-        </w:rPr>
-        <w:t>2788578</w:t>
-      </w:r>
-    </w:p>
-    <w:p>
-      <w:pPr>
-        <w:rPr>
-          <w:lang w:val="pt-BR"/>
-        </w:rPr>
-      </w:pPr>
-      <w:r>
-        <w:rPr>
-          <w:lang w:val="pt-BR"/>
-        </w:rPr>
-        <w:t>AV DOS CARINAS</w:t>
-      </w:r>
-      <w:r>
-        <w:rPr>
-          <w:lang w:val="pt-BR"/>
-        </w:rPr>
-        <w:t xml:space="preserve"> 525 SÃO PAULO SP </w:t>
-      </w:r>
-      <w:r>
-        <w:rPr>
-          <w:lang w:val="pt-BR"/>
-        </w:rPr>
-        <w:t>04086-011</w:t>
-      </w:r>
-      <w:r>
-        <w:rPr>
-          <w:lang w:val="pt-BR"/>
-        </w:rPr>
-        <w:t xml:space="preserve"> – BR</w:t>
-      </w:r>
-    </w:p>
-    <w:p>
-      <w:pPr>
-        <w:rPr>
-          <w:lang w:val="pt-BR"/>
-        </w:rPr>
-      </w:pPr>
-      <w:r>
-        <w:rPr>
-          <w:lang w:val="pt-BR"/>
-        </w:rPr>
-        <w:t>(11)5054-2705</w:t>
-      </w:r>
-    </w:p>
-    <w:p>
-      <w:pPr>
-        <w:rPr>
-          <w:lang w:val="pt-BR"/>
-        </w:rPr>
-      </w:pPr>
-    </w:p>
-    <w:p>
-      <w:pPr>
-        <w:rPr>
-          <w:lang w:val="pt-BR"/>
-        </w:rPr>
-      </w:pPr>
-    </w:p>
-    <w:p>
-      <w:pPr>
-        <w:spacing w:after="0"/>
-      </w:pPr>
-      <w:proofErr w:type="gramStart"/>
-      <w:r>
-        <w:rPr>
-          <w:lang w:val="pt-BR"/>
-        </w:rPr>
-        <w:t>CID  E11.9</w:t>
-      </w:r>
-      <w:proofErr w:type="gramEnd"/>
-      <w:r>
-        <w:rPr>
-          <w:lang w:val="pt-BR"/>
-        </w:rPr>
-        <w:t xml:space="preserve"> - </w:t>
-      </w:r>
+      <w:r>
+        <w:rPr>
+          <w:lang w:val="pt-BR"/>
+        </w:rPr>
+        <w:t xml:space="preserve"> 42 – SÃO PAULO SP  </w:t>
+      </w:r>
+      <w:r>
+        <w:rPr>
+          <w:lang w:val="pt-BR"/>
+        </w:rPr>
+        <w:t>05615-000</w:t>
+      </w:r>
+      <w:r>
+        <w:rPr>
+          <w:lang w:val="pt-BR"/>
+        </w:rPr>
+        <w:t xml:space="preserve"> BR</w:t>
+      </w:r>
+    </w:p>
+    <w:p>
+      <w:pPr>
+        <w:rPr>
+          <w:lang w:val="pt-BR"/>
+        </w:rPr>
+      </w:pPr>
+      <w:r>
+        <w:rPr>
+          <w:lang w:val="pt-BR"/>
+        </w:rPr>
+        <w:t>(11)3727-2205</w:t>
+      </w:r>
+    </w:p>
+    <w:p>
+      <w:pPr>
+        <w:rPr>
+          <w:lang w:val="pt-BR"/>
+        </w:rPr>
+      </w:pPr>
+      <w:r>
+        <w:rPr>
+          <w:lang w:val="pt-BR"/>
+        </w:rPr>
+        <w:t xml:space="preserve">CID </w:t>
+      </w:r>
+      <w:r>
+        <w:rPr>
+          <w:lang w:val="pt-BR"/>
+        </w:rPr>
+        <w:t xml:space="preserve">E03. 9 for </w:t>
+      </w:r>
+      <w:proofErr w:type="spellStart"/>
+      <w:r>
+        <w:rPr>
+          <w:lang w:val="pt-BR"/>
+        </w:rPr>
+        <w:t>Hypothyroidism</w:t>
+      </w:r>
+      <w:proofErr w:type="spellEnd"/>
+    </w:p>
+    <w:p>
+      <w:pPr>
+        <w:rPr>
+          <w:lang w:val="pt-BR"/>
+        </w:rPr>
+      </w:pPr>
+    </w:p>
+    <w:p>
+      <w:pPr>
+        <w:rPr>
+          <w:lang w:val="pt-BR"/>
+        </w:rPr>
+      </w:pPr>
+      <w:proofErr w:type="spellStart"/>
+      <w:r>
+        <w:rPr>
+          <w:lang w:val="pt-BR"/>
+        </w:rPr>
+        <w:t>Medication</w:t>
+      </w:r>
+      <w:proofErr w:type="spellEnd"/>
       <w:r>
         <w:rPr>
           <w:lang w:val="pt-BR"/>
         </w:rPr>
         <w:t xml:space="preserve"> </w:t>
       </w:r>
-      <w:r>
-        <w:t>Type 2 diabetes mellitus</w:t>
-      </w:r>
-      <w:r>
-        <w:t xml:space="preserve"> </w:t>
-      </w:r>
-    </w:p>
-    <w:p>
-      <w:pPr>
-        <w:spacing w:after="0"/>
-      </w:pPr>
-      <w:r>
-        <w:t xml:space="preserve">E66.0 - </w:t>
-      </w:r>
-      <w:r>
-        <w:t>Obesity due to excess calories</w:t>
-      </w:r>
-    </w:p>
-    <w:p>
-      <w:pPr>
-        <w:spacing w:after="0"/>
-      </w:pPr>
-    </w:p>
-    <w:p>
-      <w:pPr>
-        <w:spacing w:after="0"/>
-      </w:pPr>
-    </w:p>
-    <w:p>
-      <w:pPr>
-        <w:spacing w:after="0"/>
-      </w:pPr>
-      <w:r>
-        <w:t>Medicacao – Aline</w:t>
-      </w:r>
-    </w:p>
-    <w:p>
-      <w:pPr>
-        <w:spacing w:after="0"/>
-      </w:pPr>
-      <w:r>
-        <w:t>ALergia – Joice</w:t>
-      </w:r>
-    </w:p>
-    <w:p>
-      <w:pPr>
-        <w:spacing w:after="0"/>
-      </w:pPr>
-    </w:p>
-    <w:p>
-      <w:pPr>
-        <w:spacing w:after="0"/>
-        <w:rPr>
-          <w:lang w:val="en-US"/>
-        </w:rPr>
-      </w:pPr>
-      <w:r>
-        <w:rPr>
-          <w:lang w:val="en-US"/>
-        </w:rPr>
-        <w:t>______________________</w:t>
-      </w:r>
-    </w:p>
-    <w:p>
-      <w:pPr>
-        <w:rPr>
-          <w:lang w:val="en-US"/>
-        </w:rPr>
-      </w:pPr>
-    </w:p>
-    <w:p>
-      <w:pPr>
-        <w:rPr>
-          <w:lang w:val="en-US"/>
-        </w:rPr>
-      </w:pPr>
-      <w:proofErr w:type="spellStart"/>
-      <w:r>
-        <w:rPr>
-          <w:lang w:val="en-US"/>
-        </w:rPr>
-        <w:t>Paciente</w:t>
-      </w:r>
-      <w:proofErr w:type="spellEnd"/>
-      <w:r>
-        <w:rPr>
-          <w:lang w:val="en-US"/>
-        </w:rPr>
-        <w:t xml:space="preserve"> 4 – Fernanda Lima Alves</w:t>
-      </w:r>
-    </w:p>
-    <w:p>
-      <w:pPr>
-        <w:rPr>
-          <w:lang w:val="en-US"/>
-        </w:rPr>
-      </w:pPr>
-      <w:r>
-        <w:rPr>
-          <w:lang w:val="en-US"/>
-        </w:rPr>
-        <w:t>16/02/1987</w:t>
-      </w:r>
-    </w:p>
-    <w:p>
-      <w:pPr>
-        <w:rPr>
-          <w:lang w:val="pt-BR"/>
-        </w:rPr>
-      </w:pPr>
-      <w:proofErr w:type="spellStart"/>
-      <w:r>
-        <w:rPr>
-          <w:lang w:val="pt-BR"/>
-        </w:rPr>
-        <w:t>Fem</w:t>
-      </w:r>
-      <w:proofErr w:type="spellEnd"/>
-    </w:p>
-    <w:p>
-      <w:pPr>
-        <w:rPr>
-          <w:lang w:val="pt-BR"/>
-        </w:rPr>
-      </w:pPr>
-      <w:r>
-        <w:rPr>
-          <w:lang w:val="pt-BR"/>
-        </w:rPr>
-        <w:t>CPF – criar</w:t>
-      </w:r>
-    </w:p>
-    <w:p>
-      <w:pPr>
-        <w:rPr>
-          <w:lang w:val="pt-BR"/>
-        </w:rPr>
-      </w:pPr>
-    </w:p>
-    <w:p>
-      <w:pPr>
-        <w:rPr>
-          <w:lang w:val="pt-BR"/>
-        </w:rPr>
-      </w:pPr>
-      <w:r>
-        <w:rPr>
-          <w:lang w:val="pt-BR"/>
-        </w:rPr>
-        <w:t xml:space="preserve">Estabelecimento </w:t>
-      </w:r>
-      <w:proofErr w:type="gramStart"/>
-      <w:r>
-        <w:rPr>
-          <w:lang w:val="pt-BR"/>
-        </w:rPr>
-        <w:t>CLINICA</w:t>
-      </w:r>
-      <w:proofErr w:type="gramEnd"/>
-      <w:r>
-        <w:rPr>
-          <w:lang w:val="pt-BR"/>
-        </w:rPr>
-        <w:t xml:space="preserve"> DE ENDOCRINO SILVANA SOUZA QUEIROZ</w:t>
-      </w:r>
-    </w:p>
-    <w:p>
-      <w:pPr>
-        <w:rPr>
-          <w:lang w:val="pt-BR"/>
-        </w:rPr>
-      </w:pPr>
-      <w:r>
-        <w:rPr>
-          <w:lang w:val="pt-BR"/>
-        </w:rPr>
-        <w:t xml:space="preserve">CNES </w:t>
-      </w:r>
-      <w:r>
-        <w:rPr>
-          <w:lang w:val="pt-BR"/>
-        </w:rPr>
-        <w:t>3188434</w:t>
-      </w:r>
-    </w:p>
-    <w:p>
-      <w:pPr>
-        <w:rPr>
-          <w:lang w:val="pt-BR"/>
-        </w:rPr>
-      </w:pPr>
-      <w:r>
-        <w:rPr>
-          <w:lang w:val="pt-BR"/>
-        </w:rPr>
-        <w:t xml:space="preserve">CNPJ </w:t>
-      </w:r>
-      <w:r>
-        <w:rPr>
-          <w:lang w:val="pt-BR"/>
-        </w:rPr>
-        <w:t>04.879.194/0001-06</w:t>
-      </w:r>
-    </w:p>
-    <w:p>
-      <w:pPr>
-        <w:rPr>
-          <w:lang w:val="pt-BR"/>
-        </w:rPr>
-      </w:pPr>
-    </w:p>
-    <w:p>
-      <w:pPr>
-        <w:rPr>
-          <w:lang w:val="pt-BR"/>
-        </w:rPr>
-      </w:pPr>
-      <w:r>
-        <w:rPr>
-          <w:lang w:val="pt-BR"/>
-        </w:rPr>
-        <w:t>RUA JOSE JANARELLI</w:t>
-      </w:r>
-      <w:r>
-        <w:rPr>
-          <w:lang w:val="pt-BR"/>
-        </w:rPr>
-        <w:t xml:space="preserve"> 199 </w:t>
-      </w:r>
-      <w:proofErr w:type="spellStart"/>
-      <w:r>
-        <w:rPr>
-          <w:lang w:val="pt-BR"/>
-        </w:rPr>
-        <w:t>conj</w:t>
-      </w:r>
-      <w:proofErr w:type="spellEnd"/>
-      <w:r>
-        <w:rPr>
-          <w:lang w:val="pt-BR"/>
-        </w:rPr>
-        <w:t xml:space="preserve"> 42 – SÃO PAULO SP  </w:t>
-      </w:r>
-      <w:r>
-        <w:rPr>
-          <w:lang w:val="pt-BR"/>
-        </w:rPr>
-        <w:t>05615-000</w:t>
-      </w:r>
-      <w:r>
-        <w:rPr>
-          <w:lang w:val="pt-BR"/>
-        </w:rPr>
-        <w:t xml:space="preserve"> BR</w:t>
-      </w:r>
-    </w:p>
-    <w:p>
-      <w:pPr>
-        <w:rPr>
-          <w:lang w:val="pt-BR"/>
-        </w:rPr>
-      </w:pPr>
-      <w:r>
-        <w:rPr>
-          <w:lang w:val="pt-BR"/>
-        </w:rPr>
-        <w:t>(11)3727-2205</w:t>
-      </w:r>
-    </w:p>
-    <w:p>
-      <w:pPr>
-        <w:rPr>
-          <w:lang w:val="pt-BR"/>
-        </w:rPr>
-      </w:pPr>
-      <w:r>
-        <w:rPr>
-          <w:lang w:val="pt-BR"/>
-        </w:rPr>
-        <w:t xml:space="preserve">CID </w:t>
-      </w:r>
-      <w:r>
-        <w:rPr>
-          <w:lang w:val="pt-BR"/>
-        </w:rPr>
-        <w:t xml:space="preserve">E03. 9 for </w:t>
-      </w:r>
-      <w:proofErr w:type="spellStart"/>
-      <w:r>
-        <w:rPr>
-          <w:lang w:val="pt-BR"/>
-        </w:rPr>
-        <w:t>Hypothyroidism</w:t>
-      </w:r>
-      <w:proofErr w:type="spellEnd"/>
-    </w:p>
-    <w:p>
-      <w:pPr>
-        <w:rPr>
-          <w:lang w:val="pt-BR"/>
-        </w:rPr>
-      </w:pPr>
-    </w:p>
-    <w:p>
-      <w:pPr>
-        <w:rPr>
-          <w:lang w:val="pt-BR"/>
-        </w:rPr>
-      </w:pPr>
-      <w:proofErr w:type="spellStart"/>
-      <w:r>
-        <w:rPr>
-          <w:lang w:val="pt-BR"/>
-        </w:rPr>
-        <w:t>Medication</w:t>
-      </w:r>
-      <w:proofErr w:type="spellEnd"/>
-      <w:r>
-        <w:rPr>
-          <w:lang w:val="pt-BR"/>
-        </w:rPr>
-        <w:t xml:space="preserve"> </w:t>
-      </w:r>
-      <w:proofErr w:type="spellStart"/>
-      <w:r>
-        <w:rPr>
-          <w:lang w:val="pt-BR"/>
-        </w:rPr>
-        <w:t>ALine</w:t>
-      </w:r>
-      <w:proofErr w:type="spellEnd"/>
-    </w:p>
+    </w:p>
+    <w:p>
+      <w:pPr>
+        <w:spacing w:after="360" w:line="360" w:lineRule="auto"/>
+        <w:rPr>
+          <w:rFonts w:cstheme="minorHAnsi"/>
+          <w:color w:val="212B32"/>
+          <w:lang w:val="en-US" w:eastAsia="pt-BR"/>
+        </w:rPr>
+      </w:pPr>
+      <w:r>
+        <w:rPr>
+          <w:rFonts w:cstheme="minorHAnsi"/>
+          <w:color w:val="212B32"/>
+          <w:lang w:eastAsia="pt-BR"/>
+        </w:rPr>
+        <w:t>Levothyroxine sodium 100microgram tablets</w:t>
+      </w:r>
+      <w:r>
+        <w:rPr>
+          <w:rFonts w:cstheme="minorHAnsi"/>
+          <w:color w:val="212B32"/>
+          <w:lang w:val="en-US" w:eastAsia="pt-BR"/>
+        </w:rPr>
+        <w:t xml:space="preserve">  oral  one table</w:t>
+      </w:r>
+      <w:r>
+        <w:rPr>
+          <w:rFonts w:cstheme="minorHAnsi"/>
+          <w:color w:val="212B32"/>
+          <w:lang w:val="en-US" w:eastAsia="pt-BR"/>
+        </w:rPr>
+        <w:t>t every morning</w:t>
+      </w:r>
+    </w:p>
+    <w:p>
+      <w:pPr>
+        <w:spacing w:after="360" w:line="360" w:lineRule="auto"/>
+        <w:rPr>
+          <w:rFonts w:cstheme="minorHAnsi"/>
+          <w:color w:val="212B32"/>
+          <w:lang w:eastAsia="pt-BR"/>
+        </w:rPr>
+      </w:pPr>
+      <w:r>
+        <w:rPr>
+          <w:rFonts w:cstheme="minorHAnsi"/>
+          <w:color w:val="212B32"/>
+          <w:lang w:eastAsia="pt-BR"/>
+        </w:rPr>
+        <w:t>Código ATC: H03AA01</w:t>
+      </w:r>
+    </w:p>
+    <w:p/>
     <w:sectPr>
       <w:pgSz w:w="11900" w:h="16840"/>
       <w:pgMar w:top="1440" w:right="1440" w:bottom="1440" w:left="1440" w:header="708" w:footer="708" w:gutter="0"/>

</xml_diff>